<commit_message>
Diagrama clases agregado, documento v1 también
</commit_message>
<xml_diff>
--- a/docs/Caso I descripcion.docx
+++ b/docs/Caso I descripcion.docx
@@ -10,45 +10,19 @@
     <w:p>
       <w:pPr>
         <w:pStyle w:val="Default"/>
-        <w:rPr>
-          <w:sz w:val="23"/>
-          <w:szCs w:val="23"/>
-        </w:rPr>
-      </w:pPr>
-      <w:r>
-        <w:rPr>
-          <w:sz w:val="23"/>
-          <w:szCs w:val="23"/>
-        </w:rPr>
+      </w:pPr>
+      <w:r>
         <w:t xml:space="preserve">Universidad de Los Andes. </w:t>
       </w:r>
       <w:r>
-        <w:rPr>
-          <w:sz w:val="23"/>
-          <w:szCs w:val="23"/>
-        </w:rPr>
         <w:br/>
-      </w:r>
-      <w:r>
-        <w:rPr>
-          <w:sz w:val="23"/>
-          <w:szCs w:val="23"/>
-        </w:rPr>
         <w:t xml:space="preserve">Departamento de Ingeniería de Sistemas y Computación. </w:t>
       </w:r>
       <w:r>
-        <w:rPr>
-          <w:sz w:val="23"/>
-          <w:szCs w:val="23"/>
-        </w:rPr>
         <w:br/>
         <w:t>Infraestructura Computacional</w:t>
       </w:r>
       <w:r>
-        <w:rPr>
-          <w:sz w:val="23"/>
-          <w:szCs w:val="23"/>
-        </w:rPr>
         <w:br/>
         <w:t>Caso I</w:t>
       </w:r>
@@ -56,87 +30,803 @@
     <w:p>
       <w:pPr>
         <w:pStyle w:val="Default"/>
-        <w:rPr>
-          <w:sz w:val="23"/>
-          <w:szCs w:val="23"/>
-        </w:rPr>
       </w:pPr>
     </w:p>
     <w:p>
       <w:pPr>
         <w:pStyle w:val="Default"/>
-        <w:rPr>
-          <w:sz w:val="23"/>
-          <w:szCs w:val="23"/>
-        </w:rPr>
-      </w:pPr>
-      <w:r>
-        <w:rPr>
-          <w:sz w:val="23"/>
-          <w:szCs w:val="23"/>
-        </w:rPr>
+      </w:pPr>
+      <w:r>
         <w:t xml:space="preserve">Christian Chavarro Espejo </w:t>
       </w:r>
       <w:r>
-        <w:rPr>
-          <w:sz w:val="23"/>
-          <w:szCs w:val="23"/>
-        </w:rPr>
         <w:tab/>
       </w:r>
       <w:r>
-        <w:rPr>
-          <w:sz w:val="23"/>
-          <w:szCs w:val="23"/>
-        </w:rPr>
         <w:tab/>
-      </w:r>
-      <w:r>
-        <w:rPr>
-          <w:sz w:val="23"/>
-          <w:szCs w:val="23"/>
-        </w:rPr>
         <w:t xml:space="preserve">201613724 </w:t>
       </w:r>
       <w:r>
-        <w:rPr>
-          <w:sz w:val="23"/>
-          <w:szCs w:val="23"/>
-        </w:rPr>
         <w:br/>
-      </w:r>
-      <w:r>
-        <w:rPr>
-          <w:sz w:val="23"/>
-          <w:szCs w:val="23"/>
-        </w:rPr>
         <w:t xml:space="preserve">Juan Sanmiguel Mateus </w:t>
       </w:r>
       <w:r>
-        <w:rPr>
-          <w:sz w:val="23"/>
-          <w:szCs w:val="23"/>
-        </w:rPr>
         <w:tab/>
       </w:r>
       <w:r>
-        <w:rPr>
-          <w:sz w:val="23"/>
-          <w:szCs w:val="23"/>
-        </w:rPr>
         <w:tab/>
       </w:r>
       <w:r>
-        <w:rPr>
-          <w:sz w:val="23"/>
-          <w:szCs w:val="23"/>
-        </w:rPr>
+        <w:tab/>
+      </w:r>
+      <w:r>
         <w:t xml:space="preserve">201617603 </w:t>
       </w:r>
     </w:p>
     <w:p>
+      <w:pPr>
+        <w:rPr>
+          <w:rFonts w:ascii="Arial" w:hAnsi="Arial" w:cs="Arial"/>
+          <w:sz w:val="24"/>
+          <w:szCs w:val="24"/>
+        </w:rPr>
+      </w:pPr>
+    </w:p>
+    <w:p>
+      <w:pPr>
+        <w:rPr>
+          <w:rFonts w:ascii="Arial" w:hAnsi="Arial" w:cs="Arial"/>
+          <w:sz w:val="24"/>
+          <w:szCs w:val="24"/>
+        </w:rPr>
+      </w:pPr>
+    </w:p>
+    <w:p>
+      <w:pPr>
+        <w:jc w:val="center"/>
+        <w:rPr>
+          <w:rFonts w:ascii="Arial" w:hAnsi="Arial" w:cs="Arial"/>
+          <w:b/>
+          <w:sz w:val="24"/>
+          <w:szCs w:val="24"/>
+        </w:rPr>
+      </w:pPr>
+      <w:r>
+        <w:rPr>
+          <w:rFonts w:ascii="Arial" w:hAnsi="Arial" w:cs="Arial"/>
+          <w:b/>
+          <w:sz w:val="24"/>
+          <w:szCs w:val="24"/>
+        </w:rPr>
+        <w:t>FUNCIONALIDAD Y GENERALIDADES CASO I</w:t>
+      </w:r>
+    </w:p>
+    <w:p>
+      <w:pPr>
+        <w:jc w:val="center"/>
+        <w:rPr>
+          <w:rFonts w:ascii="Arial" w:hAnsi="Arial" w:cs="Arial"/>
+          <w:b/>
+          <w:sz w:val="24"/>
+          <w:szCs w:val="24"/>
+        </w:rPr>
+      </w:pPr>
+    </w:p>
+    <w:p>
+      <w:pPr>
+        <w:rPr>
+          <w:rFonts w:ascii="Arial" w:hAnsi="Arial" w:cs="Arial"/>
+          <w:b/>
+          <w:sz w:val="24"/>
+          <w:szCs w:val="24"/>
+        </w:rPr>
+      </w:pPr>
+      <w:r>
+        <w:rPr>
+          <w:rFonts w:ascii="Arial" w:hAnsi="Arial" w:cs="Arial"/>
+          <w:b/>
+          <w:sz w:val="24"/>
+          <w:szCs w:val="24"/>
+        </w:rPr>
+        <w:t>Funcional</w:t>
+      </w:r>
+      <w:r>
+        <w:rPr>
+          <w:rFonts w:ascii="Arial" w:hAnsi="Arial" w:cs="Arial"/>
+          <w:b/>
+          <w:sz w:val="24"/>
+          <w:szCs w:val="24"/>
+        </w:rPr>
+        <w:t>idad</w:t>
+      </w:r>
+    </w:p>
+    <w:p>
+      <w:pPr>
+        <w:jc w:val="both"/>
+        <w:rPr>
+          <w:rFonts w:ascii="Arial" w:hAnsi="Arial" w:cs="Arial"/>
+          <w:sz w:val="24"/>
+          <w:szCs w:val="24"/>
+        </w:rPr>
+      </w:pPr>
+      <w:r>
+        <w:rPr>
+          <w:rFonts w:ascii="Arial" w:hAnsi="Arial" w:cs="Arial"/>
+          <w:sz w:val="24"/>
+          <w:szCs w:val="24"/>
+        </w:rPr>
+        <w:t>A continuación, se muestra un diagrama de clases simplificado de la solución del caso I.</w:t>
+      </w:r>
+    </w:p>
+    <w:p>
+      <w:pPr>
+        <w:jc w:val="center"/>
+        <w:rPr>
+          <w:rFonts w:ascii="Arial" w:hAnsi="Arial" w:cs="Arial"/>
+          <w:sz w:val="24"/>
+          <w:szCs w:val="24"/>
+        </w:rPr>
+      </w:pPr>
+      <w:r>
+        <w:rPr>
+          <w:rFonts w:ascii="Arial" w:hAnsi="Arial" w:cs="Arial"/>
+          <w:noProof/>
+          <w:sz w:val="24"/>
+          <w:szCs w:val="24"/>
+        </w:rPr>
+        <w:drawing>
+          <wp:inline distT="0" distB="0" distL="0" distR="0" wp14:anchorId="0AA18BA4" wp14:editId="34BFD864">
+            <wp:extent cx="4791075" cy="2486025"/>
+            <wp:effectExtent l="0" t="0" r="9525" b="9525"/>
+            <wp:docPr id="1" name="Imagen 1"/>
+            <wp:cNvGraphicFramePr>
+              <a:graphicFrameLocks xmlns:a="http://schemas.openxmlformats.org/drawingml/2006/main" noChangeAspect="1"/>
+            </wp:cNvGraphicFramePr>
+            <a:graphic xmlns:a="http://schemas.openxmlformats.org/drawingml/2006/main">
+              <a:graphicData uri="http://schemas.openxmlformats.org/drawingml/2006/picture">
+                <pic:pic xmlns:pic="http://schemas.openxmlformats.org/drawingml/2006/picture">
+                  <pic:nvPicPr>
+                    <pic:cNvPr id="1" name=""/>
+                    <pic:cNvPicPr/>
+                  </pic:nvPicPr>
+                  <pic:blipFill>
+                    <a:blip r:embed="rId4"/>
+                    <a:stretch>
+                      <a:fillRect/>
+                    </a:stretch>
+                  </pic:blipFill>
+                  <pic:spPr>
+                    <a:xfrm>
+                      <a:off x="0" y="0"/>
+                      <a:ext cx="4791075" cy="2486025"/>
+                    </a:xfrm>
+                    <a:prstGeom prst="rect">
+                      <a:avLst/>
+                    </a:prstGeom>
+                  </pic:spPr>
+                </pic:pic>
+              </a:graphicData>
+            </a:graphic>
+          </wp:inline>
+        </w:drawing>
+      </w:r>
+      <w:r>
+        <w:rPr>
+          <w:rFonts w:ascii="Arial" w:hAnsi="Arial" w:cs="Arial"/>
+          <w:sz w:val="24"/>
+          <w:szCs w:val="24"/>
+        </w:rPr>
+        <w:br/>
+      </w:r>
+      <w:r>
+        <w:rPr>
+          <w:rFonts w:ascii="Arial" w:hAnsi="Arial" w:cs="Arial"/>
+          <w:sz w:val="18"/>
+          <w:szCs w:val="24"/>
+        </w:rPr>
+        <w:t>Imagen I: diagrama de clases para la solución del caso I con sus cardinalidades.</w:t>
+      </w:r>
+    </w:p>
+    <w:p>
+      <w:pPr>
+        <w:rPr>
+          <w:rFonts w:ascii="Arial" w:hAnsi="Arial" w:cs="Arial"/>
+          <w:sz w:val="24"/>
+          <w:szCs w:val="24"/>
+        </w:rPr>
+      </w:pPr>
+    </w:p>
+    <w:p>
+      <w:pPr>
+        <w:rPr>
+          <w:rFonts w:ascii="Arial" w:hAnsi="Arial" w:cs="Arial"/>
+          <w:sz w:val="24"/>
+          <w:szCs w:val="24"/>
+        </w:rPr>
+      </w:pPr>
+      <w:r>
+        <w:rPr>
+          <w:rFonts w:ascii="Arial" w:hAnsi="Arial" w:cs="Arial"/>
+          <w:b/>
+          <w:sz w:val="24"/>
+          <w:szCs w:val="24"/>
+        </w:rPr>
+        <w:t>Nota:</w:t>
+      </w:r>
+      <w:r>
+        <w:rPr>
+          <w:rFonts w:ascii="Arial" w:hAnsi="Arial" w:cs="Arial"/>
+          <w:sz w:val="24"/>
+          <w:szCs w:val="24"/>
+        </w:rPr>
+        <w:t xml:space="preserve"> en este diagrama se omite la clase que ejecuta el main por simplicidad. La funcionalidad de esta clase y el método principal se explicarán más adelante.</w:t>
+      </w:r>
+    </w:p>
+    <w:p>
+      <w:pPr>
+        <w:rPr>
+          <w:rFonts w:ascii="Arial" w:hAnsi="Arial" w:cs="Arial"/>
+          <w:b/>
+          <w:sz w:val="24"/>
+          <w:szCs w:val="24"/>
+        </w:rPr>
+      </w:pPr>
+      <w:r>
+        <w:rPr>
+          <w:rFonts w:ascii="Arial" w:hAnsi="Arial" w:cs="Arial"/>
+          <w:b/>
+          <w:sz w:val="24"/>
+          <w:szCs w:val="24"/>
+        </w:rPr>
+        <w:t>Descripción de clases:</w:t>
+      </w:r>
+    </w:p>
+    <w:p>
+      <w:pPr>
+        <w:jc w:val="both"/>
+        <w:rPr>
+          <w:rFonts w:ascii="Arial" w:hAnsi="Arial" w:cs="Arial"/>
+          <w:sz w:val="24"/>
+          <w:szCs w:val="24"/>
+        </w:rPr>
+      </w:pPr>
+      <w:r>
+        <w:rPr>
+          <w:rFonts w:ascii="Arial" w:hAnsi="Arial" w:cs="Arial"/>
+          <w:b/>
+          <w:sz w:val="24"/>
+          <w:szCs w:val="24"/>
+        </w:rPr>
+        <w:t>Cliente:</w:t>
+      </w:r>
+      <w:r>
+        <w:rPr>
+          <w:rFonts w:ascii="Arial" w:hAnsi="Arial" w:cs="Arial"/>
+          <w:sz w:val="24"/>
+          <w:szCs w:val="24"/>
+        </w:rPr>
+        <w:t xml:space="preserve"> </w:t>
+      </w:r>
+      <w:r>
+        <w:rPr>
+          <w:rFonts w:ascii="Arial" w:hAnsi="Arial" w:cs="Arial"/>
+          <w:sz w:val="24"/>
+          <w:szCs w:val="24"/>
+        </w:rPr>
+        <w:t xml:space="preserve">Se encarga de mandar los mensajes por medio de un objeto de tipo </w:t>
+      </w:r>
+      <w:r>
+        <w:rPr>
+          <w:rFonts w:ascii="Arial" w:hAnsi="Arial" w:cs="Arial"/>
+          <w:sz w:val="24"/>
+          <w:szCs w:val="24"/>
+        </w:rPr>
+        <w:t>mensaje,</w:t>
+      </w:r>
+      <w:r>
+        <w:rPr>
+          <w:rFonts w:ascii="Arial" w:hAnsi="Arial" w:cs="Arial"/>
+          <w:sz w:val="24"/>
+          <w:szCs w:val="24"/>
+        </w:rPr>
+        <w:t xml:space="preserve"> así como de avisar al buffer cuándo termina.</w:t>
+      </w:r>
+      <w:r>
+        <w:rPr>
+          <w:rFonts w:ascii="Arial" w:hAnsi="Arial" w:cs="Arial"/>
+          <w:sz w:val="24"/>
+          <w:szCs w:val="24"/>
+        </w:rPr>
+        <w:t xml:space="preserve">  Los objetos de tipo mensaje son almacenados en el buffer, o permanecen en espera hasta que puedan ser agregados.</w:t>
+      </w:r>
+    </w:p>
+    <w:p>
+      <w:pPr>
+        <w:jc w:val="both"/>
+        <w:rPr>
+          <w:rFonts w:ascii="Arial" w:hAnsi="Arial" w:cs="Arial"/>
+          <w:sz w:val="24"/>
+          <w:szCs w:val="24"/>
+        </w:rPr>
+      </w:pPr>
+    </w:p>
+    <w:p>
+      <w:pPr>
+        <w:jc w:val="both"/>
+        <w:rPr>
+          <w:rFonts w:ascii="Arial" w:hAnsi="Arial" w:cs="Arial"/>
+          <w:sz w:val="24"/>
+          <w:szCs w:val="24"/>
+        </w:rPr>
+      </w:pPr>
+    </w:p>
+    <w:p>
+      <w:pPr>
+        <w:jc w:val="both"/>
+        <w:rPr>
+          <w:rFonts w:ascii="Arial" w:hAnsi="Arial" w:cs="Arial"/>
+          <w:sz w:val="24"/>
+          <w:szCs w:val="24"/>
+        </w:rPr>
+      </w:pPr>
+      <w:r>
+        <w:rPr>
+          <w:rFonts w:ascii="Arial" w:hAnsi="Arial" w:cs="Arial"/>
+          <w:b/>
+          <w:sz w:val="24"/>
+          <w:szCs w:val="24"/>
+        </w:rPr>
+        <w:t>Mensaje:</w:t>
+      </w:r>
+      <w:r>
+        <w:rPr>
+          <w:rFonts w:ascii="Arial" w:hAnsi="Arial" w:cs="Arial"/>
+          <w:sz w:val="24"/>
+          <w:szCs w:val="24"/>
+        </w:rPr>
+        <w:t xml:space="preserve"> C</w:t>
+      </w:r>
+      <w:r>
+        <w:rPr>
+          <w:rFonts w:ascii="Arial" w:hAnsi="Arial" w:cs="Arial"/>
+          <w:sz w:val="24"/>
+          <w:szCs w:val="24"/>
+        </w:rPr>
+        <w:t xml:space="preserve">lase encargada </w:t>
+      </w:r>
+      <w:r>
+        <w:rPr>
+          <w:rFonts w:ascii="Arial" w:hAnsi="Arial" w:cs="Arial"/>
+          <w:sz w:val="24"/>
+          <w:szCs w:val="24"/>
+        </w:rPr>
+        <w:t>de representar el mensaje creado por el cliente. Este mensaje debe ser encolado en el buffer, cuando pueda realizarse esta acción.</w:t>
+      </w:r>
+      <w:r>
+        <w:rPr>
+          <w:rFonts w:ascii="Arial" w:hAnsi="Arial" w:cs="Arial"/>
+          <w:sz w:val="24"/>
+          <w:szCs w:val="24"/>
+        </w:rPr>
+        <w:t xml:space="preserve"> Así mismo</w:t>
+      </w:r>
+      <w:r>
+        <w:rPr>
+          <w:rFonts w:ascii="Arial" w:hAnsi="Arial" w:cs="Arial"/>
+          <w:sz w:val="24"/>
+          <w:szCs w:val="24"/>
+        </w:rPr>
+        <w:t>, los objetos mensaje cuentan con el método responder (), encargado</w:t>
+      </w:r>
+      <w:r>
+        <w:rPr>
+          <w:rFonts w:ascii="Arial" w:hAnsi="Arial" w:cs="Arial"/>
+          <w:sz w:val="24"/>
+          <w:szCs w:val="24"/>
+        </w:rPr>
+        <w:t xml:space="preserve"> de sumar 1 al mensaje original</w:t>
+      </w:r>
+      <w:r>
+        <w:rPr>
+          <w:rFonts w:ascii="Arial" w:hAnsi="Arial" w:cs="Arial"/>
+          <w:sz w:val="24"/>
+          <w:szCs w:val="24"/>
+        </w:rPr>
+        <w:t>, de esta manera se da como respondido un mensaje</w:t>
+      </w:r>
+      <w:r>
+        <w:rPr>
+          <w:rFonts w:ascii="Arial" w:hAnsi="Arial" w:cs="Arial"/>
+          <w:sz w:val="24"/>
+          <w:szCs w:val="24"/>
+        </w:rPr>
+        <w:t>.</w:t>
+      </w:r>
+    </w:p>
+    <w:p>
+      <w:pPr>
+        <w:jc w:val="both"/>
+        <w:rPr>
+          <w:rFonts w:ascii="Arial" w:hAnsi="Arial" w:cs="Arial"/>
+          <w:sz w:val="24"/>
+          <w:szCs w:val="24"/>
+        </w:rPr>
+      </w:pPr>
+      <w:r>
+        <w:rPr>
+          <w:rFonts w:ascii="Arial" w:hAnsi="Arial" w:cs="Arial"/>
+          <w:b/>
+          <w:sz w:val="24"/>
+          <w:szCs w:val="24"/>
+        </w:rPr>
+        <w:t>Servidor:</w:t>
+      </w:r>
+      <w:r>
+        <w:rPr>
+          <w:rFonts w:ascii="Arial" w:hAnsi="Arial" w:cs="Arial"/>
+          <w:sz w:val="24"/>
+          <w:szCs w:val="24"/>
+        </w:rPr>
+        <w:t xml:space="preserve"> </w:t>
+      </w:r>
+      <w:r>
+        <w:rPr>
+          <w:rFonts w:ascii="Arial" w:hAnsi="Arial" w:cs="Arial"/>
+          <w:sz w:val="24"/>
+          <w:szCs w:val="24"/>
+        </w:rPr>
+        <w:t xml:space="preserve"> </w:t>
+      </w:r>
+      <w:r>
+        <w:rPr>
+          <w:rFonts w:ascii="Arial" w:hAnsi="Arial" w:cs="Arial"/>
+          <w:sz w:val="24"/>
+          <w:szCs w:val="24"/>
+        </w:rPr>
+        <w:t xml:space="preserve">Cuando el servidor inicia, responde todos los mensajes existentes en el buffer, mientras aún puedan ser respondidos. El servidor se comunica con el buffer y ordena que se responda el mensaje. </w:t>
+      </w:r>
+    </w:p>
+    <w:p>
+      <w:pPr>
+        <w:jc w:val="both"/>
+        <w:rPr>
+          <w:rFonts w:ascii="Arial" w:hAnsi="Arial" w:cs="Arial"/>
+          <w:sz w:val="24"/>
+          <w:szCs w:val="24"/>
+        </w:rPr>
+      </w:pPr>
+      <w:r>
+        <w:rPr>
+          <w:rFonts w:ascii="Arial" w:hAnsi="Arial" w:cs="Arial"/>
+          <w:b/>
+          <w:sz w:val="24"/>
+          <w:szCs w:val="24"/>
+        </w:rPr>
+        <w:t>Buffer:</w:t>
+      </w:r>
+      <w:r>
+        <w:rPr>
+          <w:rFonts w:ascii="Arial" w:hAnsi="Arial" w:cs="Arial"/>
+          <w:sz w:val="24"/>
+          <w:szCs w:val="24"/>
+        </w:rPr>
+        <w:t xml:space="preserve"> Es la clase encargada de conectar el servidor con los mensajes. Además, maneja la concurrencia. Cuenta con un cupo limitado de mensajes, dado al iniciar el programa. Si hay cupo en el buffer, pueden guardarse mensajes, en caso contrario, tendrán que esperar su cupo. </w:t>
+      </w:r>
+    </w:p>
+    <w:p>
+      <w:pPr>
+        <w:jc w:val="both"/>
+        <w:rPr>
+          <w:rFonts w:ascii="Arial" w:hAnsi="Arial" w:cs="Arial"/>
+          <w:sz w:val="24"/>
+          <w:szCs w:val="24"/>
+        </w:rPr>
+      </w:pPr>
+      <w:r>
+        <w:rPr>
+          <w:rFonts w:ascii="Arial" w:hAnsi="Arial" w:cs="Arial"/>
+          <w:b/>
+          <w:sz w:val="24"/>
+          <w:szCs w:val="24"/>
+        </w:rPr>
+        <w:t>Principal:</w:t>
+      </w:r>
+      <w:r>
+        <w:rPr>
+          <w:rFonts w:ascii="Arial" w:hAnsi="Arial" w:cs="Arial"/>
+          <w:sz w:val="24"/>
+          <w:szCs w:val="24"/>
+        </w:rPr>
+        <w:t xml:space="preserve"> Clase que con</w:t>
+      </w:r>
+      <w:r>
+        <w:rPr>
+          <w:rFonts w:ascii="Arial" w:hAnsi="Arial" w:cs="Arial"/>
+          <w:sz w:val="24"/>
+          <w:szCs w:val="24"/>
+        </w:rPr>
+        <w:t xml:space="preserve">tiene el main de la aplicación. </w:t>
+      </w:r>
+      <w:r>
+        <w:rPr>
+          <w:rFonts w:ascii="Arial" w:hAnsi="Arial" w:cs="Arial"/>
+          <w:sz w:val="24"/>
+          <w:szCs w:val="24"/>
+        </w:rPr>
+        <w:t>Este método inicia con la lectura del archivo datos, se encuentra en docs\datos.txt este archivo será detallado más adelante. Tras leer el archivo, inicia la construcción de los clientes y servidores, además del buffer.</w:t>
+      </w:r>
+    </w:p>
+    <w:p>
+      <w:pPr>
+        <w:jc w:val="both"/>
+        <w:rPr>
+          <w:rFonts w:ascii="Arial" w:hAnsi="Arial" w:cs="Arial"/>
+          <w:sz w:val="24"/>
+          <w:szCs w:val="24"/>
+        </w:rPr>
+      </w:pPr>
+    </w:p>
+    <w:p>
+      <w:pPr>
+        <w:jc w:val="both"/>
+        <w:rPr>
+          <w:rFonts w:ascii="Arial" w:hAnsi="Arial" w:cs="Arial"/>
+          <w:b/>
+          <w:sz w:val="24"/>
+          <w:szCs w:val="24"/>
+        </w:rPr>
+      </w:pPr>
+      <w:r>
+        <w:rPr>
+          <w:rFonts w:ascii="Arial" w:hAnsi="Arial" w:cs="Arial"/>
+          <w:b/>
+          <w:sz w:val="24"/>
+          <w:szCs w:val="24"/>
+        </w:rPr>
+        <w:t>Archivos adicionales:</w:t>
+      </w:r>
+    </w:p>
+    <w:p>
+      <w:pPr>
+        <w:jc w:val="both"/>
+        <w:rPr>
+          <w:rFonts w:ascii="Arial" w:hAnsi="Arial" w:cs="Arial"/>
+          <w:b/>
+          <w:sz w:val="24"/>
+          <w:szCs w:val="24"/>
+        </w:rPr>
+      </w:pPr>
+    </w:p>
+    <w:p>
+      <w:pPr>
+        <w:jc w:val="both"/>
+        <w:rPr>
+          <w:rFonts w:ascii="Arial" w:hAnsi="Arial" w:cs="Arial"/>
+          <w:sz w:val="24"/>
+          <w:szCs w:val="24"/>
+        </w:rPr>
+      </w:pPr>
+      <w:r>
+        <w:rPr>
+          <w:rFonts w:ascii="Arial" w:hAnsi="Arial" w:cs="Arial"/>
+          <w:sz w:val="24"/>
+          <w:szCs w:val="24"/>
+        </w:rPr>
+        <w:t xml:space="preserve">El archivo adicional que facilita la funcionalidad de la aplicación se encuentra en </w:t>
+      </w:r>
+      <w:r>
+        <w:rPr>
+          <w:rFonts w:ascii="Arial" w:hAnsi="Arial" w:cs="Arial"/>
+          <w:sz w:val="24"/>
+          <w:szCs w:val="24"/>
+        </w:rPr>
+        <w:t>docs\datos.txt</w:t>
+      </w:r>
+      <w:r>
+        <w:rPr>
+          <w:rFonts w:ascii="Arial" w:hAnsi="Arial" w:cs="Arial"/>
+          <w:sz w:val="24"/>
+          <w:szCs w:val="24"/>
+        </w:rPr>
+        <w:t xml:space="preserve"> y será descrito a continuación.</w:t>
+      </w:r>
+    </w:p>
+    <w:p>
+      <w:pPr>
+        <w:jc w:val="both"/>
+        <w:rPr>
+          <w:rFonts w:ascii="Arial" w:hAnsi="Arial" w:cs="Arial"/>
+          <w:sz w:val="24"/>
+          <w:szCs w:val="24"/>
+        </w:rPr>
+      </w:pPr>
+      <w:r>
+        <w:rPr>
+          <w:rFonts w:ascii="Arial" w:hAnsi="Arial" w:cs="Arial"/>
+          <w:sz w:val="24"/>
+          <w:szCs w:val="24"/>
+        </w:rPr>
+        <w:t>Este documento de texto cuenta con las siguientes líneas:</w:t>
+      </w:r>
+    </w:p>
+    <w:p>
+      <w:pPr>
+        <w:jc w:val="both"/>
+        <w:rPr>
+          <w:rFonts w:ascii="Arial" w:hAnsi="Arial" w:cs="Arial"/>
+          <w:sz w:val="24"/>
+        </w:rPr>
+      </w:pPr>
+      <w:r>
+        <w:rPr>
+          <w:rFonts w:ascii="Arial" w:hAnsi="Arial" w:cs="Arial"/>
+          <w:b/>
+          <w:sz w:val="24"/>
+        </w:rPr>
+        <w:t>NUM_CLIENTES:</w:t>
+      </w:r>
+      <w:r>
+        <w:rPr>
+          <w:rFonts w:ascii="Arial" w:hAnsi="Arial" w:cs="Arial"/>
+          <w:sz w:val="24"/>
+        </w:rPr>
+        <w:t xml:space="preserve"> Describe el número de clientes que la aplicación atenderá. Sobre cada cliente, se crearán n solicitudes. Este número, debe corresponder a un entero.</w:t>
+      </w:r>
+    </w:p>
+    <w:p>
+      <w:pPr>
+        <w:jc w:val="both"/>
+        <w:rPr>
+          <w:rFonts w:ascii="Arial" w:hAnsi="Arial" w:cs="Arial"/>
+          <w:sz w:val="24"/>
+        </w:rPr>
+      </w:pPr>
+      <w:r>
+        <w:rPr>
+          <w:rFonts w:ascii="Arial" w:hAnsi="Arial" w:cs="Arial"/>
+          <w:b/>
+          <w:sz w:val="24"/>
+        </w:rPr>
+        <w:t>NUM_SERVERS</w:t>
+      </w:r>
+      <w:r>
+        <w:rPr>
+          <w:rFonts w:ascii="Arial" w:hAnsi="Arial" w:cs="Arial"/>
+          <w:b/>
+          <w:sz w:val="24"/>
+        </w:rPr>
+        <w:t>:</w:t>
+      </w:r>
+      <w:r>
+        <w:rPr>
+          <w:rFonts w:ascii="Arial" w:hAnsi="Arial" w:cs="Arial"/>
+          <w:sz w:val="24"/>
+        </w:rPr>
+        <w:t xml:space="preserve"> Detalla el número de servidores que atenderán mensajes que se encuentren en el buffer. Debe ser un número entero.</w:t>
+      </w:r>
+    </w:p>
+    <w:p>
+      <w:pPr>
+        <w:rPr>
+          <w:rFonts w:ascii="Arial" w:hAnsi="Arial" w:cs="Arial"/>
+          <w:sz w:val="24"/>
+        </w:rPr>
+      </w:pPr>
+      <w:r>
+        <w:rPr>
+          <w:rFonts w:ascii="Arial" w:hAnsi="Arial" w:cs="Arial"/>
+          <w:b/>
+          <w:sz w:val="24"/>
+        </w:rPr>
+        <w:t>TAM_BUFFER</w:t>
+      </w:r>
+      <w:r>
+        <w:rPr>
+          <w:rFonts w:ascii="Arial" w:hAnsi="Arial" w:cs="Arial"/>
+          <w:b/>
+          <w:sz w:val="24"/>
+        </w:rPr>
+        <w:t>:</w:t>
+      </w:r>
+      <w:r>
+        <w:rPr>
+          <w:rFonts w:ascii="Arial" w:hAnsi="Arial" w:cs="Arial"/>
+          <w:sz w:val="24"/>
+        </w:rPr>
+        <w:t xml:space="preserve"> </w:t>
+      </w:r>
+      <w:r>
+        <w:rPr>
+          <w:rFonts w:ascii="Arial" w:hAnsi="Arial" w:cs="Arial"/>
+          <w:sz w:val="24"/>
+        </w:rPr>
+        <w:t>Número entero que informa la capacidad del buffer, el número de mensajes que puede almacenar a la vez.</w:t>
+      </w:r>
+    </w:p>
+    <w:p>
+      <w:pPr>
+        <w:rPr>
+          <w:rFonts w:ascii="Arial" w:hAnsi="Arial" w:cs="Arial"/>
+          <w:sz w:val="24"/>
+        </w:rPr>
+      </w:pPr>
+      <w:r>
+        <w:rPr>
+          <w:rFonts w:ascii="Arial" w:hAnsi="Arial" w:cs="Arial"/>
+          <w:sz w:val="24"/>
+        </w:rPr>
+        <w:t>Ahora, para detallar el número de solicitudes realizadas por cada cliente, se tiene una cadena de números separados por “:”. Esta cadena se interpreta como un arreglo.</w:t>
+      </w:r>
+    </w:p>
+    <w:p>
+      <w:pPr>
+        <w:jc w:val="both"/>
+        <w:rPr>
+          <w:rFonts w:ascii="Arial" w:hAnsi="Arial" w:cs="Arial"/>
+          <w:sz w:val="24"/>
+        </w:rPr>
+      </w:pPr>
+      <w:r>
+        <w:rPr>
+          <w:rFonts w:ascii="Arial" w:hAnsi="Arial" w:cs="Arial"/>
+          <w:b/>
+          <w:sz w:val="24"/>
+        </w:rPr>
+        <w:t>#: #: #: #: #: #: #: #</w:t>
+      </w:r>
+      <w:r>
+        <w:rPr>
+          <w:rFonts w:ascii="Arial" w:hAnsi="Arial" w:cs="Arial"/>
+          <w:sz w:val="24"/>
+        </w:rPr>
+        <w:t xml:space="preserve"> C</w:t>
+      </w:r>
+      <w:r>
+        <w:rPr>
+          <w:rFonts w:ascii="Arial" w:hAnsi="Arial" w:cs="Arial"/>
+          <w:sz w:val="24"/>
+        </w:rPr>
+        <w:t xml:space="preserve">ada numeral corresponde al número de solicitudes para el cliente con el identificador de la posición del arreglo de este numeral. Para el caso </w:t>
+      </w:r>
+      <w:r>
+        <w:rPr>
+          <w:rFonts w:ascii="Arial" w:hAnsi="Arial" w:cs="Arial"/>
+          <w:b/>
+          <w:sz w:val="24"/>
+        </w:rPr>
+        <w:t>#: #: #: #: #: #: #: #:</w:t>
+      </w:r>
+      <w:r>
+        <w:rPr>
+          <w:rFonts w:ascii="Arial" w:hAnsi="Arial" w:cs="Arial"/>
+          <w:b/>
+          <w:sz w:val="24"/>
+        </w:rPr>
+        <w:t xml:space="preserve"> #</w:t>
+      </w:r>
+      <w:r>
+        <w:rPr>
+          <w:rFonts w:ascii="Arial" w:hAnsi="Arial" w:cs="Arial"/>
+          <w:sz w:val="24"/>
+        </w:rPr>
+        <w:t>,</w:t>
+      </w:r>
+      <w:r>
+        <w:rPr>
+          <w:rFonts w:ascii="Arial" w:hAnsi="Arial" w:cs="Arial"/>
+          <w:sz w:val="24"/>
+        </w:rPr>
+        <w:t xml:space="preserve"> se tienen 8 clientes, con identificado</w:t>
+      </w:r>
       <w:bookmarkStart w:id="0" w:name="_GoBack"/>
       <w:bookmarkEnd w:id="0"/>
+      <w:r>
+        <w:rPr>
+          <w:rFonts w:ascii="Arial" w:hAnsi="Arial" w:cs="Arial"/>
+          <w:sz w:val="24"/>
+        </w:rPr>
+        <w:t>res 0…7 y cada numeral corresponde a la cuantía de solicitudes del cliente de id i.</w:t>
+      </w:r>
     </w:p>
     <w:sectPr>
       <w:pgSz w:w="12240" w:h="15840"/>

</xml_diff>